<commit_message>
_Change Password And Document
</commit_message>
<xml_diff>
--- a/_Documects/end/กิตติกรรมประกาศ.docx
+++ b/_Documects/end/กิตติกรรมประกาศ.docx
@@ -654,7 +654,7 @@
         </w:tabs>
         <w:jc w:val="right"/>
         <w:rPr>
-          <w:rFonts w:ascii="TH SarabunPSK" w:hAnsi="TH SarabunPSK" w:cs="TH SarabunPSK" w:hint="cs"/>
+          <w:rFonts w:ascii="TH SarabunPSK" w:hAnsi="TH SarabunPSK" w:cs="TH SarabunPSK"/>
           <w:color w:val="000000" w:themeColor="text1"/>
           <w:cs/>
         </w:rPr>
@@ -701,7 +701,7 @@
         <w:rPr>
           <w:rFonts w:ascii="TH SarabunPSK" w:hAnsi="TH SarabunPSK" w:cs="TH SarabunPSK"/>
         </w:rPr>
-        <w:t>8</w:t>
+        <w:t>7</w:t>
       </w:r>
     </w:p>
     <w:sectPr>

</xml_diff>